<commit_message>
Le rapport : on commence à en voir le bout !
</commit_message>
<xml_diff>
--- a/kevin/dev.docx
+++ b/kevin/dev.docx
@@ -581,10 +581,8 @@
       <w:pPr>
         <w:pStyle w:val="Sansinterligne"/>
         <w:rPr>
-          <w:color w:val="4F81BD" w:themeColor="accent1"/>
-          <w:sz w:val="24"/>
-          <w:szCs w:val="24"/>
-          <w:u w:val="single"/>
+          <w:sz w:val="24"/>
+          <w:szCs w:val="24"/>
         </w:rPr>
       </w:pPr>
       <w:r>
@@ -635,6 +633,40 @@
           <w:szCs w:val="24"/>
         </w:rPr>
         <w:t>.</w:t>
+      </w:r>
+    </w:p>
+    <w:p>
+      <w:pPr>
+        <w:pStyle w:val="Sansinterligne"/>
+        <w:rPr>
+          <w:sz w:val="24"/>
+          <w:szCs w:val="24"/>
+        </w:rPr>
+      </w:pPr>
+      <w:r>
+        <w:rPr>
+          <w:sz w:val="24"/>
+          <w:szCs w:val="24"/>
+        </w:rPr>
+        <w:t>Les connexions privées doivent être directes.</w:t>
+      </w:r>
+    </w:p>
+    <w:p>
+      <w:pPr>
+        <w:pStyle w:val="Sansinterligne"/>
+        <w:rPr>
+          <w:color w:val="4F81BD" w:themeColor="accent1"/>
+          <w:sz w:val="24"/>
+          <w:szCs w:val="24"/>
+          <w:u w:val="single"/>
+        </w:rPr>
+      </w:pPr>
+      <w:r>
+        <w:rPr>
+          <w:sz w:val="24"/>
+          <w:szCs w:val="24"/>
+        </w:rPr>
+        <w:t>L'envoi et la réception de fichier ne doit pas bloquer lenvoi et la réception des messages.</w:t>
       </w:r>
     </w:p>
     <w:p>
@@ -5235,7 +5267,17 @@
     <w:p>
       <w:pPr>
         <w:pStyle w:val="Sansinterligne"/>
-        <w:ind w:left="567" w:firstLine="567"/>
+        <w:rPr>
+          <w:color w:val="4F81BD" w:themeColor="accent1"/>
+          <w:sz w:val="24"/>
+          <w:szCs w:val="24"/>
+          <w:u w:val="single"/>
+        </w:rPr>
+      </w:pPr>
+    </w:p>
+    <w:p>
+      <w:pPr>
+        <w:pStyle w:val="Sansinterligne"/>
         <w:rPr>
           <w:sz w:val="24"/>
           <w:szCs w:val="24"/>
@@ -5305,6 +5347,17 @@
           <w:u w:val="single"/>
         </w:rPr>
       </w:pPr>
+    </w:p>
+    <w:p>
+      <w:pPr>
+        <w:pStyle w:val="Sansinterligne"/>
+        <w:rPr>
+          <w:color w:val="4F81BD" w:themeColor="accent1"/>
+          <w:sz w:val="24"/>
+          <w:szCs w:val="24"/>
+          <w:u w:val="single"/>
+        </w:rPr>
+      </w:pPr>
       <w:r>
         <w:rPr>
           <w:color w:val="4F81BD" w:themeColor="accent1"/>
@@ -5313,6 +5366,47 @@
           <w:u w:val="single"/>
         </w:rPr>
         <w:t>Points forts</w:t>
+      </w:r>
+    </w:p>
+    <w:p>
+      <w:pPr>
+        <w:pStyle w:val="Sansinterligne"/>
+        <w:rPr>
+          <w:color w:val="4F81BD" w:themeColor="accent1"/>
+          <w:sz w:val="24"/>
+          <w:szCs w:val="24"/>
+          <w:u w:val="single"/>
+        </w:rPr>
+      </w:pPr>
+    </w:p>
+    <w:p>
+      <w:pPr>
+        <w:pStyle w:val="Sansinterligne"/>
+        <w:rPr>
+          <w:sz w:val="24"/>
+          <w:szCs w:val="24"/>
+        </w:rPr>
+      </w:pPr>
+      <w:r>
+        <w:rPr>
+          <w:sz w:val="24"/>
+          <w:szCs w:val="24"/>
+        </w:rPr>
+        <w:t xml:space="preserve">Voici les principaux </w:t>
+      </w:r>
+      <w:r>
+        <w:rPr>
+          <w:sz w:val="24"/>
+          <w:szCs w:val="24"/>
+        </w:rPr>
+        <w:t>avantages</w:t>
+      </w:r>
+      <w:r>
+        <w:rPr>
+          <w:sz w:val="24"/>
+          <w:szCs w:val="24"/>
+        </w:rPr>
+        <w:t xml:space="preserve"> de notre projet :</w:t>
       </w:r>
     </w:p>
     <w:p>
@@ -5333,7 +5427,14 @@
           <w:sz w:val="24"/>
           <w:szCs w:val="24"/>
         </w:rPr>
-        <w:t>abra</w:t>
+        <w:t>Le nombre d'allocation mémoire côté serveur est réduit</w:t>
+      </w:r>
+      <w:r>
+        <w:rPr>
+          <w:sz w:val="24"/>
+          <w:szCs w:val="24"/>
+        </w:rPr>
+        <w:t>.</w:t>
       </w:r>
     </w:p>
     <w:p>
@@ -5354,38 +5455,7 @@
           <w:sz w:val="24"/>
           <w:szCs w:val="24"/>
         </w:rPr>
-        <w:t>kadabra</w:t>
-      </w:r>
-    </w:p>
-    <w:p>
-      <w:pPr>
-        <w:pStyle w:val="Sansinterligne"/>
-        <w:rPr>
-          <w:color w:val="4F81BD" w:themeColor="accent1"/>
-          <w:sz w:val="24"/>
-          <w:szCs w:val="24"/>
-          <w:u w:val="single"/>
-        </w:rPr>
-      </w:pPr>
-    </w:p>
-    <w:p>
-      <w:pPr>
-        <w:pStyle w:val="Sansinterligne"/>
-        <w:rPr>
-          <w:color w:val="4F81BD" w:themeColor="accent1"/>
-          <w:sz w:val="24"/>
-          <w:szCs w:val="24"/>
-          <w:u w:val="single"/>
-        </w:rPr>
-      </w:pPr>
-      <w:r>
-        <w:rPr>
-          <w:color w:val="4F81BD" w:themeColor="accent1"/>
-          <w:sz w:val="24"/>
-          <w:szCs w:val="24"/>
-          <w:u w:val="single"/>
-        </w:rPr>
-        <w:t>Points faibles</w:t>
+        <w:t>Il est possible de lancer plusieurs sessions de chat avec un même objet ClientCore.</w:t>
       </w:r>
     </w:p>
     <w:p>
@@ -5406,7 +5476,49 @@
           <w:sz w:val="24"/>
           <w:szCs w:val="24"/>
         </w:rPr>
-        <w:t>abra</w:t>
+        <w:t>Le projet ne dépend pas d'une seule interface utilisateur</w:t>
+      </w:r>
+      <w:r>
+        <w:rPr>
+          <w:sz w:val="24"/>
+          <w:szCs w:val="24"/>
+        </w:rPr>
+        <w:t>.</w:t>
+      </w:r>
+      <w:r>
+        <w:rPr>
+          <w:sz w:val="24"/>
+          <w:szCs w:val="24"/>
+        </w:rPr>
+        <w:t xml:space="preserve"> Il suffit pour un objet d'implémenter l'interface UserInterface afin d'être utilisée comme interfa</w:t>
+      </w:r>
+      <w:r>
+        <w:rPr>
+          <w:sz w:val="24"/>
+          <w:szCs w:val="24"/>
+        </w:rPr>
+        <w:t xml:space="preserve">ce utilisateur </w:t>
+      </w:r>
+      <w:r>
+        <w:rPr>
+          <w:sz w:val="24"/>
+          <w:szCs w:val="24"/>
+        </w:rPr>
+        <w:t xml:space="preserve">pour le </w:t>
+      </w:r>
+      <w:r>
+        <w:rPr>
+          <w:sz w:val="24"/>
+          <w:szCs w:val="24"/>
+        </w:rPr>
+        <w:t>client</w:t>
+      </w:r>
+      <w:r>
+        <w:rPr>
+          <w:sz w:val="24"/>
+          <w:szCs w:val="24"/>
+        </w:rPr>
+        <w:t>.</w:t>
       </w:r>
     </w:p>
     <w:p>
@@ -5427,8 +5539,305 @@
           <w:sz w:val="24"/>
           <w:szCs w:val="24"/>
         </w:rPr>
-        <w:t>kadabra</w:t>
-      </w:r>
+        <w:t>Le programme arrête proprement les threads</w:t>
+      </w:r>
+      <w:r>
+        <w:rPr>
+          <w:sz w:val="24"/>
+          <w:szCs w:val="24"/>
+        </w:rPr>
+        <w:t xml:space="preserve"> lors de l'arrêt d'une session de chat.</w:t>
+      </w:r>
+    </w:p>
+    <w:p>
+      <w:pPr>
+        <w:pStyle w:val="Sansinterligne"/>
+        <w:numPr>
+          <w:ilvl w:val="0"/>
+          <w:numId w:val="3"/>
+        </w:numPr>
+        <w:ind w:left="1276"/>
+        <w:rPr>
+          <w:sz w:val="24"/>
+          <w:szCs w:val="24"/>
+        </w:rPr>
+      </w:pPr>
+      <w:r>
+        <w:rPr>
+          <w:sz w:val="24"/>
+          <w:szCs w:val="24"/>
+        </w:rPr>
+        <w:t>Les pseudos sont insensibles à la casse.</w:t>
+      </w:r>
+    </w:p>
+    <w:p>
+      <w:pPr>
+        <w:pStyle w:val="Sansinterligne"/>
+        <w:numPr>
+          <w:ilvl w:val="0"/>
+          <w:numId w:val="3"/>
+        </w:numPr>
+        <w:ind w:left="1276"/>
+        <w:rPr>
+          <w:sz w:val="24"/>
+          <w:szCs w:val="24"/>
+        </w:rPr>
+      </w:pPr>
+      <w:r>
+        <w:rPr>
+          <w:sz w:val="24"/>
+          <w:szCs w:val="24"/>
+        </w:rPr>
+        <w:t>Forte abstraction des buffers côté client</w:t>
+      </w:r>
+      <w:r>
+        <w:rPr>
+          <w:sz w:val="24"/>
+          <w:szCs w:val="24"/>
+        </w:rPr>
+        <w:t xml:space="preserve"> grace à l'encapsulation des ByteBuffer dans des méthodes</w:t>
+      </w:r>
+      <w:r>
+        <w:rPr>
+          <w:sz w:val="24"/>
+          <w:szCs w:val="24"/>
+        </w:rPr>
+        <w:t xml:space="preserve"> readInt/writeInt, readString/writeString...</w:t>
+      </w:r>
+    </w:p>
+    <w:p>
+      <w:pPr>
+        <w:pStyle w:val="Sansinterligne"/>
+        <w:rPr>
+          <w:color w:val="4F81BD" w:themeColor="accent1"/>
+          <w:sz w:val="24"/>
+          <w:szCs w:val="24"/>
+          <w:u w:val="single"/>
+        </w:rPr>
+      </w:pPr>
+    </w:p>
+    <w:p>
+      <w:pPr>
+        <w:pStyle w:val="Sansinterligne"/>
+        <w:rPr>
+          <w:color w:val="4F81BD" w:themeColor="accent1"/>
+          <w:sz w:val="24"/>
+          <w:szCs w:val="24"/>
+          <w:u w:val="single"/>
+        </w:rPr>
+      </w:pPr>
+    </w:p>
+    <w:p>
+      <w:pPr>
+        <w:pStyle w:val="Sansinterligne"/>
+        <w:rPr>
+          <w:color w:val="4F81BD" w:themeColor="accent1"/>
+          <w:sz w:val="24"/>
+          <w:szCs w:val="24"/>
+          <w:u w:val="single"/>
+        </w:rPr>
+      </w:pPr>
+      <w:r>
+        <w:rPr>
+          <w:color w:val="4F81BD" w:themeColor="accent1"/>
+          <w:sz w:val="24"/>
+          <w:szCs w:val="24"/>
+          <w:u w:val="single"/>
+        </w:rPr>
+        <w:t>Points faibles</w:t>
+      </w:r>
+    </w:p>
+    <w:p>
+      <w:pPr>
+        <w:pStyle w:val="Sansinterligne"/>
+        <w:rPr>
+          <w:color w:val="4F81BD" w:themeColor="accent1"/>
+          <w:sz w:val="24"/>
+          <w:szCs w:val="24"/>
+          <w:u w:val="single"/>
+        </w:rPr>
+      </w:pPr>
+    </w:p>
+    <w:p>
+      <w:pPr>
+        <w:pStyle w:val="Sansinterligne"/>
+        <w:rPr>
+          <w:sz w:val="24"/>
+          <w:szCs w:val="24"/>
+        </w:rPr>
+      </w:pPr>
+      <w:r>
+        <w:rPr>
+          <w:sz w:val="24"/>
+          <w:szCs w:val="24"/>
+        </w:rPr>
+        <w:t>Voici l</w:t>
+      </w:r>
+      <w:r>
+        <w:rPr>
+          <w:sz w:val="24"/>
+          <w:szCs w:val="24"/>
+        </w:rPr>
+        <w:t>e</w:t>
+      </w:r>
+      <w:r>
+        <w:rPr>
+          <w:sz w:val="24"/>
+          <w:szCs w:val="24"/>
+        </w:rPr>
+        <w:t>s</w:t>
+      </w:r>
+      <w:r>
+        <w:rPr>
+          <w:sz w:val="24"/>
+          <w:szCs w:val="24"/>
+        </w:rPr>
+        <w:t xml:space="preserve"> </w:t>
+      </w:r>
+      <w:r>
+        <w:rPr>
+          <w:sz w:val="24"/>
+          <w:szCs w:val="24"/>
+        </w:rPr>
+        <w:t>principa</w:t>
+      </w:r>
+      <w:r>
+        <w:rPr>
+          <w:sz w:val="24"/>
+          <w:szCs w:val="24"/>
+        </w:rPr>
+        <w:t>ux</w:t>
+      </w:r>
+      <w:r>
+        <w:rPr>
+          <w:sz w:val="24"/>
+          <w:szCs w:val="24"/>
+        </w:rPr>
+        <w:t xml:space="preserve"> défaut</w:t>
+      </w:r>
+      <w:r>
+        <w:rPr>
+          <w:sz w:val="24"/>
+          <w:szCs w:val="24"/>
+        </w:rPr>
+        <w:t>s</w:t>
+      </w:r>
+      <w:r>
+        <w:rPr>
+          <w:sz w:val="24"/>
+          <w:szCs w:val="24"/>
+        </w:rPr>
+        <w:t xml:space="preserve"> de notre projet</w:t>
+      </w:r>
+      <w:r>
+        <w:rPr>
+          <w:sz w:val="24"/>
+          <w:szCs w:val="24"/>
+        </w:rPr>
+        <w:t xml:space="preserve"> :</w:t>
+      </w:r>
+    </w:p>
+    <w:p>
+      <w:pPr>
+        <w:pStyle w:val="Sansinterligne"/>
+        <w:numPr>
+          <w:ilvl w:val="0"/>
+          <w:numId w:val="3"/>
+        </w:numPr>
+        <w:ind w:left="1276"/>
+        <w:rPr>
+          <w:sz w:val="24"/>
+          <w:szCs w:val="24"/>
+        </w:rPr>
+      </w:pPr>
+      <w:r>
+        <w:rPr>
+          <w:sz w:val="24"/>
+          <w:szCs w:val="24"/>
+        </w:rPr>
+        <w:t>L'achitecture est compliquée</w:t>
+      </w:r>
+      <w:r>
+        <w:rPr>
+          <w:sz w:val="24"/>
+          <w:szCs w:val="24"/>
+        </w:rPr>
+        <w:t>,</w:t>
+      </w:r>
+      <w:r>
+        <w:rPr>
+          <w:sz w:val="24"/>
+          <w:szCs w:val="24"/>
+        </w:rPr>
+        <w:t xml:space="preserve"> autant côté serveur (avec 2 gros objets qui ont une dépendance circulaire) que côté client (où une session nécessite 2 objets)</w:t>
+      </w:r>
+      <w:r>
+        <w:rPr>
+          <w:sz w:val="24"/>
+          <w:szCs w:val="24"/>
+        </w:rPr>
+        <w:t>.</w:t>
+      </w:r>
+    </w:p>
+    <w:p>
+      <w:pPr>
+        <w:pStyle w:val="Sansinterligne"/>
+        <w:numPr>
+          <w:ilvl w:val="0"/>
+          <w:numId w:val="3"/>
+        </w:numPr>
+        <w:ind w:left="1276"/>
+        <w:rPr>
+          <w:sz w:val="24"/>
+          <w:szCs w:val="24"/>
+        </w:rPr>
+      </w:pPr>
+      <w:r>
+        <w:rPr>
+          <w:sz w:val="24"/>
+          <w:szCs w:val="24"/>
+        </w:rPr>
+        <w:t>Le client est gourmand en ressources (nombreux threads et nombreuses allocations dues à l'abstraction</w:t>
+      </w:r>
+      <w:r>
+        <w:rPr>
+          <w:sz w:val="24"/>
+          <w:szCs w:val="24"/>
+        </w:rPr>
+        <w:t xml:space="preserve"> mise en place</w:t>
+      </w:r>
+      <w:r>
+        <w:rPr>
+          <w:sz w:val="24"/>
+          <w:szCs w:val="24"/>
+        </w:rPr>
+        <w:t xml:space="preserve"> vis à vis des buffers</w:t>
+      </w:r>
+      <w:r>
+        <w:rPr>
+          <w:sz w:val="24"/>
+          <w:szCs w:val="24"/>
+        </w:rPr>
+        <w:t>)</w:t>
+      </w:r>
+      <w:r>
+        <w:rPr>
+          <w:sz w:val="24"/>
+          <w:szCs w:val="24"/>
+        </w:rPr>
+        <w:t>.</w:t>
+      </w:r>
+    </w:p>
+    <w:p>
+      <w:pPr>
+        <w:pStyle w:val="Sansinterligne"/>
+        <w:rPr>
+          <w:color w:val="4F81BD" w:themeColor="accent1"/>
+          <w:sz w:val="24"/>
+          <w:szCs w:val="24"/>
+          <w:u w:val="single"/>
+        </w:rPr>
+      </w:pPr>
     </w:p>
     <w:p>
       <w:pPr>
@@ -5465,6 +5874,17 @@
       <w:pPr>
         <w:pStyle w:val="Sansinterligne"/>
         <w:ind w:left="567"/>
+        <w:rPr>
+          <w:color w:val="4F81BD" w:themeColor="accent1"/>
+          <w:sz w:val="24"/>
+          <w:szCs w:val="24"/>
+          <w:u w:val="single"/>
+        </w:rPr>
+      </w:pPr>
+    </w:p>
+    <w:p>
+      <w:pPr>
+        <w:pStyle w:val="Sansinterligne"/>
         <w:rPr>
           <w:sz w:val="24"/>
           <w:szCs w:val="24"/>
@@ -5495,7 +5915,27 @@
           <w:sz w:val="24"/>
           <w:szCs w:val="24"/>
         </w:rPr>
-        <w:t>abra</w:t>
+        <w:t>Gestion des buffers côté serveur</w:t>
+      </w:r>
+    </w:p>
+    <w:p>
+      <w:pPr>
+        <w:pStyle w:val="Sansinterligne"/>
+        <w:numPr>
+          <w:ilvl w:val="1"/>
+          <w:numId w:val="1"/>
+        </w:numPr>
+        <w:rPr>
+          <w:sz w:val="24"/>
+          <w:szCs w:val="24"/>
+        </w:rPr>
+      </w:pPr>
+      <w:r>
+        <w:rPr>
+          <w:sz w:val="24"/>
+          <w:szCs w:val="24"/>
+        </w:rPr>
+        <w:t>Contrairement au client qui peut abstraire l'utilisation des buffers, le serveur repose intégralement sur la pérennité de ces buffers lors d'une même session.</w:t>
       </w:r>
     </w:p>
     <w:p>
@@ -5515,7 +5955,84 @@
           <w:sz w:val="24"/>
           <w:szCs w:val="24"/>
         </w:rPr>
-        <w:t>kadabra</w:t>
+        <w:t>Gestion des évenements du client</w:t>
+      </w:r>
+    </w:p>
+    <w:p>
+      <w:pPr>
+        <w:pStyle w:val="Sansinterligne"/>
+        <w:numPr>
+          <w:ilvl w:val="1"/>
+          <w:numId w:val="1"/>
+        </w:numPr>
+        <w:rPr>
+          <w:sz w:val="24"/>
+          <w:szCs w:val="24"/>
+        </w:rPr>
+      </w:pPr>
+      <w:r>
+        <w:rPr>
+          <w:sz w:val="24"/>
+          <w:szCs w:val="24"/>
+        </w:rPr>
+        <w:t xml:space="preserve">Nous avons eu beaucoup de mal à implémenter le système d'évenements pour faire communiquer l'interface utilisateur et le coeur du programme. N'ayant eu aucun cours d'interface graphique dans notre formation universitaire, nous avons improvisé une architecture basée sur des </w:t>
+      </w:r>
+      <w:r>
+        <w:rPr>
+          <w:sz w:val="24"/>
+          <w:szCs w:val="24"/>
+        </w:rPr>
+        <w:t>objets "</w:t>
+      </w:r>
+      <w:r>
+        <w:rPr>
+          <w:sz w:val="24"/>
+          <w:szCs w:val="24"/>
+        </w:rPr>
+        <w:t>évenements</w:t>
+      </w:r>
+      <w:r>
+        <w:rPr>
+          <w:sz w:val="24"/>
+          <w:szCs w:val="24"/>
+        </w:rPr>
+        <w:t>"</w:t>
+      </w:r>
+      <w:r>
+        <w:rPr>
+          <w:sz w:val="24"/>
+          <w:szCs w:val="24"/>
+        </w:rPr>
+        <w:t xml:space="preserve"> qui prennent en paramètre le </w:t>
+      </w:r>
+      <w:r>
+        <w:rPr>
+          <w:sz w:val="24"/>
+          <w:szCs w:val="24"/>
+        </w:rPr>
+        <w:lastRenderedPageBreak/>
+        <w:t>contexte sur lequel ils doivent être exécutés</w:t>
+      </w:r>
+      <w:r>
+        <w:rPr>
+          <w:sz w:val="24"/>
+          <w:szCs w:val="24"/>
+        </w:rPr>
+        <w:t>. Cette implémentation détournée du Design Pattern "Visiteur" est la meilleure que nous ayons trouvée</w:t>
+      </w:r>
+      <w:r>
+        <w:rPr>
+          <w:sz w:val="24"/>
+          <w:szCs w:val="24"/>
+        </w:rPr>
+        <w:t xml:space="preserve"> pour le moment</w:t>
+      </w:r>
+      <w:r>
+        <w:rPr>
+          <w:sz w:val="24"/>
+          <w:szCs w:val="24"/>
+        </w:rPr>
+        <w:t>.</w:t>
       </w:r>
     </w:p>
     <w:p>
@@ -5569,7 +6086,17 @@
     <w:p>
       <w:pPr>
         <w:pStyle w:val="Sansinterligne"/>
-        <w:ind w:left="567"/>
+        <w:rPr>
+          <w:color w:val="4F81BD" w:themeColor="accent1"/>
+          <w:sz w:val="24"/>
+          <w:szCs w:val="24"/>
+          <w:u w:val="single"/>
+        </w:rPr>
+      </w:pPr>
+    </w:p>
+    <w:p>
+      <w:pPr>
+        <w:pStyle w:val="Sansinterligne"/>
         <w:rPr>
           <w:sz w:val="24"/>
           <w:szCs w:val="24"/>
@@ -5608,7 +6135,14 @@
           <w:sz w:val="24"/>
           <w:szCs w:val="24"/>
         </w:rPr>
-        <w:t>pleinement corrigé :</w:t>
+        <w:t>pleinement corriger</w:t>
+      </w:r>
+      <w:r>
+        <w:rPr>
+          <w:sz w:val="24"/>
+          <w:szCs w:val="24"/>
+        </w:rPr>
+        <w:t xml:space="preserve"> :</w:t>
       </w:r>
     </w:p>
     <w:p>
@@ -5629,7 +6163,126 @@
           <w:sz w:val="24"/>
           <w:szCs w:val="24"/>
         </w:rPr>
-        <w:t>abra</w:t>
+        <w:t xml:space="preserve">Si un client A est connecté sur la même machine </w:t>
+      </w:r>
+      <w:r>
+        <w:rPr>
+          <w:sz w:val="24"/>
+          <w:szCs w:val="24"/>
+        </w:rPr>
+        <w:t xml:space="preserve">X </w:t>
+      </w:r>
+      <w:r>
+        <w:rPr>
+          <w:sz w:val="24"/>
+          <w:szCs w:val="24"/>
+        </w:rPr>
+        <w:t>que le serveur et qu'un autre client B connecté sur une autre machine</w:t>
+      </w:r>
+      <w:r>
+        <w:rPr>
+          <w:sz w:val="24"/>
+          <w:szCs w:val="24"/>
+        </w:rPr>
+        <w:t xml:space="preserve"> Y</w:t>
+      </w:r>
+      <w:r>
+        <w:rPr>
+          <w:sz w:val="24"/>
+          <w:szCs w:val="24"/>
+        </w:rPr>
+        <w:t xml:space="preserve"> essaye d'établir une connexion privée avec A, la connexion privée ne pourra pas être </w:t>
+      </w:r>
+      <w:r>
+        <w:rPr>
+          <w:sz w:val="24"/>
+          <w:szCs w:val="24"/>
+        </w:rPr>
+        <w:t xml:space="preserve">toujours être </w:t>
+      </w:r>
+      <w:r>
+        <w:rPr>
+          <w:sz w:val="24"/>
+          <w:szCs w:val="24"/>
+        </w:rPr>
+        <w:t>établie.</w:t>
+      </w:r>
+    </w:p>
+    <w:p>
+      <w:pPr>
+        <w:pStyle w:val="Sansinterligne"/>
+        <w:numPr>
+          <w:ilvl w:val="1"/>
+          <w:numId w:val="2"/>
+        </w:numPr>
+        <w:rPr>
+          <w:sz w:val="24"/>
+          <w:szCs w:val="24"/>
+          <w:u w:val="single"/>
+        </w:rPr>
+      </w:pPr>
+      <w:r>
+        <w:rPr>
+          <w:sz w:val="24"/>
+          <w:szCs w:val="24"/>
+        </w:rPr>
+        <w:t xml:space="preserve">Ce dysfonctionnement intervient </w:t>
+      </w:r>
+      <w:r>
+        <w:rPr>
+          <w:sz w:val="24"/>
+          <w:szCs w:val="24"/>
+        </w:rPr>
+        <w:t xml:space="preserve">uniquement </w:t>
+      </w:r>
+      <w:r>
+        <w:rPr>
+          <w:sz w:val="24"/>
+          <w:szCs w:val="24"/>
+        </w:rPr>
+        <w:t>lorsque le client A se connecte au serveur en utilisant l'adresse de rebouclage du serveur (localhost / 127.0.0.1 par exemple).</w:t>
+      </w:r>
+      <w:r>
+        <w:rPr>
+          <w:sz w:val="24"/>
+          <w:szCs w:val="24"/>
+        </w:rPr>
+        <w:t xml:space="preserve"> Le serveur va identifier ce client A avec cette même adresse et l'enverra au client B. Mais comme cette adresse est spécifique à la machine </w:t>
+      </w:r>
+      <w:r>
+        <w:rPr>
+          <w:sz w:val="24"/>
+          <w:szCs w:val="24"/>
+        </w:rPr>
+        <w:t>X du client A, le client B ne pourra pa</w:t>
+      </w:r>
+      <w:r>
+        <w:rPr>
+          <w:sz w:val="24"/>
+          <w:szCs w:val="24"/>
+        </w:rPr>
+        <w:t>s s'y connecter depuis sa machi</w:t>
+      </w:r>
+      <w:r>
+        <w:rPr>
+          <w:sz w:val="24"/>
+          <w:szCs w:val="24"/>
+        </w:rPr>
+        <w:t>n</w:t>
+      </w:r>
+      <w:r>
+        <w:rPr>
+          <w:sz w:val="24"/>
+          <w:szCs w:val="24"/>
+        </w:rPr>
+        <w:t>e</w:t>
+      </w:r>
+      <w:r>
+        <w:rPr>
+          <w:sz w:val="24"/>
+          <w:szCs w:val="24"/>
+        </w:rPr>
+        <w:t xml:space="preserve"> Y.</w:t>
       </w:r>
     </w:p>
     <w:p>
@@ -5650,79 +6303,196 @@
           <w:sz w:val="24"/>
           <w:szCs w:val="24"/>
         </w:rPr>
-        <w:t>kadabra</w:t>
-      </w:r>
-    </w:p>
-    <w:p>
-      <w:pPr>
-        <w:pStyle w:val="Sansinterligne"/>
-        <w:rPr>
-          <w:color w:val="4F81BD" w:themeColor="accent1"/>
-          <w:sz w:val="24"/>
-          <w:szCs w:val="24"/>
-          <w:u w:val="single"/>
-        </w:rPr>
-      </w:pPr>
-    </w:p>
-    <w:p>
-      <w:pPr>
-        <w:pStyle w:val="Sansinterligne"/>
-        <w:rPr>
-          <w:color w:val="4F81BD" w:themeColor="accent1"/>
-          <w:sz w:val="24"/>
-          <w:szCs w:val="24"/>
-          <w:u w:val="single"/>
-        </w:rPr>
-      </w:pPr>
-      <w:r>
-        <w:rPr>
-          <w:color w:val="4F81BD" w:themeColor="accent1"/>
-          <w:sz w:val="24"/>
-          <w:szCs w:val="24"/>
-          <w:u w:val="single"/>
-        </w:rPr>
-        <w:t>Perspectives d'améliorations</w:t>
-      </w:r>
-    </w:p>
-    <w:p>
-      <w:pPr>
-        <w:pStyle w:val="Sansinterligne"/>
-        <w:ind w:left="567"/>
-        <w:rPr>
-          <w:sz w:val="24"/>
-          <w:szCs w:val="24"/>
-        </w:rPr>
-      </w:pPr>
-    </w:p>
-    <w:p>
-      <w:pPr>
-        <w:pStyle w:val="Sansinterligne"/>
-        <w:ind w:left="567" w:firstLine="567"/>
-        <w:rPr>
-          <w:sz w:val="24"/>
-          <w:szCs w:val="24"/>
-        </w:rPr>
-      </w:pPr>
-      <w:r>
-        <w:rPr>
-          <w:sz w:val="24"/>
-          <w:szCs w:val="24"/>
-        </w:rPr>
-        <w:t>Voici quelques perspectives d'améliorations et d'optimisations</w:t>
-      </w:r>
-      <w:r>
-        <w:rPr>
-          <w:sz w:val="24"/>
-          <w:szCs w:val="24"/>
-        </w:rPr>
-        <w:t xml:space="preserve"> possibles pour le projet. Il s'agit généralement d'idées que nous avions eu et que nous n'avons pas eu le temps de mettre en place ou bien d'améliorations qui nous sont venus trop tard </w:t>
-      </w:r>
-      <w:r>
-        <w:rPr>
-          <w:sz w:val="24"/>
-          <w:szCs w:val="24"/>
-        </w:rPr>
-        <w:t>dans la réalisation du projet :</w:t>
+        <w:t xml:space="preserve">Un client A </w:t>
+      </w:r>
+      <w:r>
+        <w:rPr>
+          <w:sz w:val="24"/>
+          <w:szCs w:val="24"/>
+        </w:rPr>
+        <w:t xml:space="preserve">est connecté </w:t>
+      </w:r>
+      <w:r>
+        <w:rPr>
+          <w:sz w:val="24"/>
+          <w:szCs w:val="24"/>
+        </w:rPr>
+        <w:t xml:space="preserve">depuis </w:t>
+      </w:r>
+      <w:r>
+        <w:rPr>
+          <w:sz w:val="24"/>
+          <w:szCs w:val="24"/>
+        </w:rPr>
+        <w:t xml:space="preserve">une machine X </w:t>
+      </w:r>
+      <w:r>
+        <w:rPr>
+          <w:sz w:val="24"/>
+          <w:szCs w:val="24"/>
+        </w:rPr>
+        <w:t xml:space="preserve">et un client B </w:t>
+      </w:r>
+      <w:r>
+        <w:rPr>
+          <w:sz w:val="24"/>
+          <w:szCs w:val="24"/>
+        </w:rPr>
+        <w:t>est connecté</w:t>
+      </w:r>
+      <w:r>
+        <w:rPr>
+          <w:sz w:val="24"/>
+          <w:szCs w:val="24"/>
+        </w:rPr>
+        <w:t xml:space="preserve"> </w:t>
+      </w:r>
+      <w:r>
+        <w:rPr>
+          <w:sz w:val="24"/>
+          <w:szCs w:val="24"/>
+        </w:rPr>
+        <w:t>depuis une</w:t>
+      </w:r>
+      <w:r>
+        <w:rPr>
+          <w:sz w:val="24"/>
+          <w:szCs w:val="24"/>
+        </w:rPr>
+        <w:t xml:space="preserve"> machine </w:t>
+      </w:r>
+      <w:r>
+        <w:rPr>
+          <w:sz w:val="24"/>
+          <w:szCs w:val="24"/>
+        </w:rPr>
+        <w:t>Y</w:t>
+      </w:r>
+      <w:r>
+        <w:rPr>
+          <w:sz w:val="24"/>
+          <w:szCs w:val="24"/>
+        </w:rPr>
+        <w:t>. L</w:t>
+      </w:r>
+      <w:r>
+        <w:rPr>
+          <w:sz w:val="24"/>
+          <w:szCs w:val="24"/>
+        </w:rPr>
+        <w:t>e client A veut ouvrir une connexion privée avec le client B</w:t>
+      </w:r>
+      <w:r>
+        <w:rPr>
+          <w:sz w:val="24"/>
+          <w:szCs w:val="24"/>
+        </w:rPr>
+        <w:t xml:space="preserve">. Si un autre client C </w:t>
+      </w:r>
+      <w:r>
+        <w:rPr>
+          <w:sz w:val="24"/>
+          <w:szCs w:val="24"/>
+        </w:rPr>
+        <w:t xml:space="preserve">connecté depuis la machine Y </w:t>
+      </w:r>
+      <w:r>
+        <w:rPr>
+          <w:sz w:val="24"/>
+          <w:szCs w:val="24"/>
+        </w:rPr>
+        <w:t xml:space="preserve">connait les ports de connexion privée de A, alors il pourra se connecter à A en se faisant passer pour B. </w:t>
+      </w:r>
+    </w:p>
+    <w:p>
+      <w:pPr>
+        <w:pStyle w:val="Sansinterligne"/>
+        <w:numPr>
+          <w:ilvl w:val="1"/>
+          <w:numId w:val="2"/>
+        </w:numPr>
+        <w:rPr>
+          <w:sz w:val="24"/>
+          <w:szCs w:val="24"/>
+          <w:u w:val="single"/>
+        </w:rPr>
+      </w:pPr>
+      <w:r>
+        <w:rPr>
+          <w:sz w:val="24"/>
+          <w:szCs w:val="24"/>
+        </w:rPr>
+        <w:t xml:space="preserve">En effet, les </w:t>
+      </w:r>
+      <w:r>
+        <w:rPr>
+          <w:sz w:val="24"/>
+          <w:szCs w:val="24"/>
+        </w:rPr>
+        <w:t xml:space="preserve">clients B et C sont </w:t>
+      </w:r>
+      <w:r>
+        <w:rPr>
+          <w:sz w:val="24"/>
+          <w:szCs w:val="24"/>
+        </w:rPr>
+        <w:t>sur la même machine donc ils seront potentiellement identifiés par la même adresse IP.</w:t>
+      </w:r>
+      <w:r>
+        <w:rPr>
+          <w:sz w:val="24"/>
+          <w:szCs w:val="24"/>
+        </w:rPr>
+        <w:t xml:space="preserve"> </w:t>
+      </w:r>
+      <w:r>
+        <w:rPr>
+          <w:sz w:val="24"/>
+          <w:szCs w:val="24"/>
+        </w:rPr>
+        <w:t>C'est une problématique de sécurité, l</w:t>
+      </w:r>
+      <w:r>
+        <w:rPr>
+          <w:sz w:val="24"/>
+          <w:szCs w:val="24"/>
+        </w:rPr>
+        <w:t>e mécanisme de vérification d'ide</w:t>
+      </w:r>
+      <w:r>
+        <w:rPr>
+          <w:sz w:val="24"/>
+          <w:szCs w:val="24"/>
+        </w:rPr>
+        <w:t>ntité se limite aux adresses IP</w:t>
+      </w:r>
+      <w:r>
+        <w:rPr>
+          <w:sz w:val="24"/>
+          <w:szCs w:val="24"/>
+        </w:rPr>
+        <w:t xml:space="preserve"> </w:t>
+      </w:r>
+      <w:r>
+        <w:rPr>
+          <w:sz w:val="24"/>
+          <w:szCs w:val="24"/>
+        </w:rPr>
+        <w:t>et à la transmission des numero</w:t>
+      </w:r>
+      <w:r>
+        <w:rPr>
+          <w:sz w:val="24"/>
+          <w:szCs w:val="24"/>
+        </w:rPr>
+        <w:t xml:space="preserve">s </w:t>
+      </w:r>
+      <w:r>
+        <w:rPr>
+          <w:sz w:val="24"/>
+          <w:szCs w:val="24"/>
+        </w:rPr>
+        <w:t>de port.</w:t>
       </w:r>
     </w:p>
     <w:p>
@@ -5735,14 +6505,57 @@
         <w:rPr>
           <w:sz w:val="24"/>
           <w:szCs w:val="24"/>
-        </w:rPr>
-      </w:pPr>
-      <w:r>
-        <w:rPr>
-          <w:sz w:val="24"/>
-          <w:szCs w:val="24"/>
-        </w:rPr>
-        <w:t>abra</w:t>
+          <w:u w:val="single"/>
+        </w:rPr>
+      </w:pPr>
+      <w:r>
+        <w:rPr>
+          <w:sz w:val="24"/>
+          <w:szCs w:val="24"/>
+        </w:rPr>
+        <w:t xml:space="preserve">Lorsqu'une instance de chat est interrompue, le programme ne s'arrête pas </w:t>
+      </w:r>
+      <w:r>
+        <w:rPr>
+          <w:sz w:val="24"/>
+          <w:szCs w:val="24"/>
+        </w:rPr>
+        <w:t>toujours immédiatement. Il faut parfois que l'utilisateur tape quelque chose sur le terminal pour que l'exécution s'arrête.</w:t>
+      </w:r>
+    </w:p>
+    <w:p>
+      <w:pPr>
+        <w:pStyle w:val="Sansinterligne"/>
+        <w:numPr>
+          <w:ilvl w:val="1"/>
+          <w:numId w:val="2"/>
+        </w:numPr>
+        <w:rPr>
+          <w:sz w:val="24"/>
+          <w:szCs w:val="24"/>
+          <w:u w:val="single"/>
+        </w:rPr>
+      </w:pPr>
+      <w:r>
+        <w:rPr>
+          <w:sz w:val="24"/>
+          <w:szCs w:val="24"/>
+        </w:rPr>
+        <w:t>Ce dys</w:t>
+      </w:r>
+      <w:r>
+        <w:rPr>
+          <w:sz w:val="24"/>
+          <w:szCs w:val="24"/>
+        </w:rPr>
+        <w:t>fonctionnement est dû</w:t>
+      </w:r>
+      <w:r>
+        <w:rPr>
+          <w:sz w:val="24"/>
+          <w:szCs w:val="24"/>
+        </w:rPr>
+        <w:t xml:space="preserve"> au fait que ShellInterface utilise un objet Scanner pour lire l'entrée standard. Lorsque le thread responsable d'envoyer les évenements est bloqué sur l'attente d'un nouvel évenement, le Scanner attend de lire une ligne sur l'entrée standard. Malheureusement cette méthode ne peut pas être interrompue, c'est pourquoi le thread continue son exécution.</w:t>
       </w:r>
     </w:p>
     <w:p>
@@ -5755,14 +6568,304 @@
         <w:rPr>
           <w:sz w:val="24"/>
           <w:szCs w:val="24"/>
-        </w:rPr>
-      </w:pPr>
-      <w:r>
-        <w:rPr>
-          <w:sz w:val="24"/>
-          <w:szCs w:val="24"/>
-        </w:rPr>
-        <w:t>kadabra</w:t>
+          <w:u w:val="single"/>
+        </w:rPr>
+      </w:pPr>
+      <w:r>
+        <w:rPr>
+          <w:sz w:val="24"/>
+          <w:szCs w:val="24"/>
+        </w:rPr>
+        <w:t>Lorsqu'un ferme le flux d'entrée standard du programme, toutes les instances de chat d'un ClientCore sont interrompues.</w:t>
+      </w:r>
+    </w:p>
+    <w:p>
+      <w:pPr>
+        <w:pStyle w:val="Sansinterligne"/>
+        <w:numPr>
+          <w:ilvl w:val="1"/>
+          <w:numId w:val="2"/>
+        </w:numPr>
+        <w:rPr>
+          <w:sz w:val="24"/>
+          <w:szCs w:val="24"/>
+          <w:u w:val="single"/>
+        </w:rPr>
+      </w:pPr>
+      <w:r>
+        <w:rPr>
+          <w:sz w:val="24"/>
+          <w:szCs w:val="24"/>
+        </w:rPr>
+        <w:t xml:space="preserve">Bien que ça ressemble à un dysfonctionnement, c'est une situation normale. </w:t>
+      </w:r>
+      <w:r>
+        <w:rPr>
+          <w:sz w:val="24"/>
+          <w:szCs w:val="24"/>
+        </w:rPr>
+        <w:t>Si plusieurs ClientInstance sont lancées sur un même objet ClientCore, chaque session de chat utilisera la même interface utilisateur et donc le même terminal.</w:t>
+      </w:r>
+      <w:r>
+        <w:rPr>
+          <w:sz w:val="24"/>
+          <w:szCs w:val="24"/>
+        </w:rPr>
+        <w:t xml:space="preserve"> Si le flux du terminal a été fermé brusquement, il est normal que toutes les sessions</w:t>
+      </w:r>
+      <w:r>
+        <w:rPr>
+          <w:sz w:val="24"/>
+          <w:szCs w:val="24"/>
+        </w:rPr>
+        <w:t xml:space="preserve"> associées ne puissent poursuivre leur tâche.</w:t>
+      </w:r>
+    </w:p>
+    <w:p>
+      <w:pPr>
+        <w:pStyle w:val="Sansinterligne"/>
+        <w:numPr>
+          <w:ilvl w:val="0"/>
+          <w:numId w:val="2"/>
+        </w:numPr>
+        <w:rPr>
+          <w:sz w:val="24"/>
+          <w:szCs w:val="24"/>
+          <w:u w:val="single"/>
+        </w:rPr>
+      </w:pPr>
+      <w:r>
+        <w:rPr>
+          <w:sz w:val="24"/>
+          <w:szCs w:val="24"/>
+        </w:rPr>
+        <w:t>Les pseudos ne sont pas toujours insensibles à la casse.</w:t>
+      </w:r>
+    </w:p>
+    <w:p>
+      <w:pPr>
+        <w:pStyle w:val="Sansinterligne"/>
+        <w:numPr>
+          <w:ilvl w:val="1"/>
+          <w:numId w:val="2"/>
+        </w:numPr>
+        <w:rPr>
+          <w:sz w:val="24"/>
+          <w:szCs w:val="24"/>
+          <w:u w:val="single"/>
+        </w:rPr>
+      </w:pPr>
+      <w:r>
+        <w:rPr>
+          <w:sz w:val="24"/>
+          <w:szCs w:val="24"/>
+        </w:rPr>
+        <w:t>Ce problème n'apparait qu'avec des lettres où les majuscules et les minuscules ne sont pas équivalentes</w:t>
+      </w:r>
+      <w:r>
+        <w:rPr>
+          <w:sz w:val="24"/>
+          <w:szCs w:val="24"/>
+        </w:rPr>
+        <w:t xml:space="preserve"> (par exemple, l'alphabet géorgien)</w:t>
+      </w:r>
+      <w:r>
+        <w:rPr>
+          <w:sz w:val="24"/>
+          <w:szCs w:val="24"/>
+        </w:rPr>
+        <w:t>.</w:t>
+      </w:r>
+      <w:r>
+        <w:rPr>
+          <w:sz w:val="24"/>
+          <w:szCs w:val="24"/>
+        </w:rPr>
+        <w:t xml:space="preserve"> </w:t>
+      </w:r>
+      <w:r>
+        <w:rPr>
+          <w:sz w:val="24"/>
+          <w:szCs w:val="24"/>
+        </w:rPr>
+        <w:lastRenderedPageBreak/>
+        <w:t>Il est dû au fait que les pseudos sont comparés entre eux par leur représentation en minuscule.</w:t>
+      </w:r>
+    </w:p>
+    <w:p>
+      <w:pPr>
+        <w:pStyle w:val="Sansinterligne"/>
+        <w:rPr>
+          <w:color w:val="4F81BD" w:themeColor="accent1"/>
+          <w:sz w:val="24"/>
+          <w:szCs w:val="24"/>
+          <w:u w:val="single"/>
+        </w:rPr>
+      </w:pPr>
+    </w:p>
+    <w:p>
+      <w:pPr>
+        <w:pStyle w:val="Sansinterligne"/>
+        <w:rPr>
+          <w:color w:val="4F81BD" w:themeColor="accent1"/>
+          <w:sz w:val="24"/>
+          <w:szCs w:val="24"/>
+          <w:u w:val="single"/>
+        </w:rPr>
+      </w:pPr>
+    </w:p>
+    <w:p>
+      <w:pPr>
+        <w:pStyle w:val="Sansinterligne"/>
+        <w:rPr>
+          <w:color w:val="4F81BD" w:themeColor="accent1"/>
+          <w:sz w:val="24"/>
+          <w:szCs w:val="24"/>
+          <w:u w:val="single"/>
+        </w:rPr>
+      </w:pPr>
+      <w:r>
+        <w:rPr>
+          <w:color w:val="4F81BD" w:themeColor="accent1"/>
+          <w:sz w:val="24"/>
+          <w:szCs w:val="24"/>
+          <w:u w:val="single"/>
+        </w:rPr>
+        <w:t>Perspectives d'améliorations</w:t>
+      </w:r>
+    </w:p>
+    <w:p>
+      <w:pPr>
+        <w:pStyle w:val="Sansinterligne"/>
+        <w:ind w:left="567" w:firstLine="567"/>
+        <w:rPr>
+          <w:sz w:val="24"/>
+          <w:szCs w:val="24"/>
+        </w:rPr>
+      </w:pPr>
+    </w:p>
+    <w:p>
+      <w:pPr>
+        <w:pStyle w:val="Sansinterligne"/>
+        <w:rPr>
+          <w:sz w:val="24"/>
+          <w:szCs w:val="24"/>
+        </w:rPr>
+      </w:pPr>
+      <w:r>
+        <w:rPr>
+          <w:sz w:val="24"/>
+          <w:szCs w:val="24"/>
+        </w:rPr>
+        <w:t>Voici quelques perspectives d'améliorations et d'optimisations</w:t>
+      </w:r>
+      <w:r>
+        <w:rPr>
+          <w:sz w:val="24"/>
+          <w:szCs w:val="24"/>
+        </w:rPr>
+        <w:t xml:space="preserve"> possibles pour le projet. Il s'agit généralement d'idées que nous avions eu et que nous n'avons pas eu le temps de mettre en place ou bien d'améliorations qui nous sont venus trop tard </w:t>
+      </w:r>
+      <w:r>
+        <w:rPr>
+          <w:sz w:val="24"/>
+          <w:szCs w:val="24"/>
+        </w:rPr>
+        <w:t>dans la réalisation du projet :</w:t>
+      </w:r>
+    </w:p>
+    <w:p>
+      <w:pPr>
+        <w:pStyle w:val="Sansinterligne"/>
+        <w:numPr>
+          <w:ilvl w:val="0"/>
+          <w:numId w:val="2"/>
+        </w:numPr>
+        <w:rPr>
+          <w:sz w:val="24"/>
+          <w:szCs w:val="24"/>
+        </w:rPr>
+      </w:pPr>
+      <w:r>
+        <w:rPr>
+          <w:sz w:val="24"/>
+          <w:szCs w:val="24"/>
+        </w:rPr>
+        <w:t>Pouvoir déconnecter du serveur tous les clients qui sont inactifs depuis trop longtemps. Le  temps d'inactivité serait différent en fonction de l'état "Authentifié" ou "Non authentifié" du client.</w:t>
+      </w:r>
+    </w:p>
+    <w:p>
+      <w:pPr>
+        <w:pStyle w:val="Sansinterligne"/>
+        <w:numPr>
+          <w:ilvl w:val="0"/>
+          <w:numId w:val="2"/>
+        </w:numPr>
+        <w:rPr>
+          <w:sz w:val="24"/>
+          <w:szCs w:val="24"/>
+        </w:rPr>
+      </w:pPr>
+      <w:r>
+        <w:rPr>
+          <w:sz w:val="24"/>
+          <w:szCs w:val="24"/>
+        </w:rPr>
+        <w:t xml:space="preserve">Pouvoir refuser </w:t>
+      </w:r>
+      <w:r>
+        <w:rPr>
+          <w:sz w:val="24"/>
+          <w:szCs w:val="24"/>
+        </w:rPr>
+        <w:t>la réception d'un fichier</w:t>
+      </w:r>
+      <w:r>
+        <w:rPr>
+          <w:sz w:val="24"/>
+          <w:szCs w:val="24"/>
+        </w:rPr>
+        <w:t>.</w:t>
+      </w:r>
+    </w:p>
+    <w:p>
+      <w:pPr>
+        <w:pStyle w:val="Sansinterligne"/>
+        <w:numPr>
+          <w:ilvl w:val="0"/>
+          <w:numId w:val="2"/>
+        </w:numPr>
+        <w:rPr>
+          <w:sz w:val="24"/>
+          <w:szCs w:val="24"/>
+        </w:rPr>
+      </w:pPr>
+      <w:r>
+        <w:rPr>
+          <w:sz w:val="24"/>
+          <w:szCs w:val="24"/>
+        </w:rPr>
+        <w:t>Pouvoir annuler une demande d'ouverture de connexion privée avant que celle-ci ne soit acceptée.</w:t>
+      </w:r>
+    </w:p>
+    <w:p>
+      <w:pPr>
+        <w:pStyle w:val="Sansinterligne"/>
+        <w:numPr>
+          <w:ilvl w:val="0"/>
+          <w:numId w:val="2"/>
+        </w:numPr>
+        <w:rPr>
+          <w:sz w:val="24"/>
+          <w:szCs w:val="24"/>
+        </w:rPr>
+      </w:pPr>
+      <w:r>
+        <w:rPr>
+          <w:sz w:val="24"/>
+          <w:szCs w:val="24"/>
+        </w:rPr>
+        <w:t>Développer une interface graphique.</w:t>
       </w:r>
     </w:p>
     <w:p>
@@ -5852,7 +6955,7 @@
           <w:szCs w:val="24"/>
           <w:u w:val="single"/>
         </w:rPr>
-        <w:t>Ressources extérieures</w:t>
+        <w:t>Références</w:t>
       </w:r>
     </w:p>
     <w:p>
@@ -6102,7 +7205,7 @@
                           <w:noProof/>
                           <w:color w:val="4F81BD" w:themeColor="accent1"/>
                         </w:rPr>
-                        <w:t>11</w:t>
+                        <w:t>12</w:t>
                       </w:r>
                     </w:fldSimple>
                   </w:p>
@@ -6500,7 +7603,7 @@
         <w:rFonts w:ascii="Symbol" w:hAnsi="Symbol" w:hint="default"/>
       </w:rPr>
     </w:lvl>
-    <w:lvl w:ilvl="1" w:tplc="040C0003" w:tentative="1">
+    <w:lvl w:ilvl="1" w:tplc="040C0003">
       <w:start w:val="1"/>
       <w:numFmt w:val="bullet"/>
       <w:lvlText w:val="o"/>
@@ -6613,7 +7716,7 @@
         <w:rFonts w:ascii="Symbol" w:hAnsi="Symbol" w:hint="default"/>
       </w:rPr>
     </w:lvl>
-    <w:lvl w:ilvl="1" w:tplc="040C0003" w:tentative="1">
+    <w:lvl w:ilvl="1" w:tplc="040C0003">
       <w:start w:val="1"/>
       <w:numFmt w:val="bullet"/>
       <w:lvlText w:val="o"/>

</xml_diff>

<commit_message>
Fin du rapport !
</commit_message>
<xml_diff>
--- a/kevin/dev.docx
+++ b/kevin/dev.docx
@@ -666,7 +666,21 @@
           <w:sz w:val="24"/>
           <w:szCs w:val="24"/>
         </w:rPr>
-        <w:t>L'envoi et la réception de fichier ne doit pas bloquer lenvoi et la réception des messages.</w:t>
+        <w:t xml:space="preserve">L'envoi et la réception de fichier ne doit pas bloquer </w:t>
+      </w:r>
+      <w:r>
+        <w:rPr>
+          <w:sz w:val="24"/>
+          <w:szCs w:val="24"/>
+        </w:rPr>
+        <w:t>l'envoi</w:t>
+      </w:r>
+      <w:r>
+        <w:rPr>
+          <w:sz w:val="24"/>
+          <w:szCs w:val="24"/>
+        </w:rPr>
+        <w:t xml:space="preserve"> et la réception des messages.</w:t>
       </w:r>
     </w:p>
     <w:p>
@@ -1040,7 +1054,21 @@
           <w:sz w:val="24"/>
           <w:szCs w:val="24"/>
         </w:rPr>
-        <w:t>Si un pseudo a été indiqué à la fin de la ligne de commande, le client va essayer de se connecter au serveur avec ce pseudo. En cas d'echec, le client s'arrête immédiatement.</w:t>
+        <w:t>Si un pseudo a été indiqué à la fin de la ligne de commande, le client va essayer de se connecter au serveur avec ce pseudo. En cas d'</w:t>
+      </w:r>
+      <w:r>
+        <w:rPr>
+          <w:sz w:val="24"/>
+          <w:szCs w:val="24"/>
+        </w:rPr>
+        <w:t>échec</w:t>
+      </w:r>
+      <w:r>
+        <w:rPr>
+          <w:sz w:val="24"/>
+          <w:szCs w:val="24"/>
+        </w:rPr>
+        <w:t>, le client s'arrête immédiatement.</w:t>
       </w:r>
     </w:p>
     <w:p>
@@ -1490,7 +1518,21 @@
           <w:sz w:val="24"/>
           <w:szCs w:val="24"/>
         </w:rPr>
-        <w:t>fr.upem.matou.shared.network : contient la base du protocol de communication</w:t>
+        <w:t xml:space="preserve">fr.upem.matou.shared.network : contient la base du </w:t>
+      </w:r>
+      <w:r>
+        <w:rPr>
+          <w:sz w:val="24"/>
+          <w:szCs w:val="24"/>
+        </w:rPr>
+        <w:t>protocole</w:t>
+      </w:r>
+      <w:r>
+        <w:rPr>
+          <w:sz w:val="24"/>
+          <w:szCs w:val="24"/>
+        </w:rPr>
+        <w:t xml:space="preserve"> de communication</w:t>
       </w:r>
       <w:r>
         <w:rPr>
@@ -1730,7 +1772,21 @@
           <w:sz w:val="24"/>
           <w:szCs w:val="24"/>
         </w:rPr>
-        <w:t xml:space="preserve"> Classe composée de méthodes statiques utilisées par le client pour garantir le respect du protocol de communication.</w:t>
+        <w:t xml:space="preserve"> Classe composée de méthodes statiques utilisées par le client pour garantir le respect du </w:t>
+      </w:r>
+      <w:r>
+        <w:rPr>
+          <w:sz w:val="24"/>
+          <w:szCs w:val="24"/>
+        </w:rPr>
+        <w:t>Protocol</w:t>
+      </w:r>
+      <w:r>
+        <w:rPr>
+          <w:sz w:val="24"/>
+          <w:szCs w:val="24"/>
+        </w:rPr>
+        <w:t xml:space="preserve"> de communication.</w:t>
       </w:r>
     </w:p>
     <w:p>
@@ -2079,7 +2135,21 @@
           <w:sz w:val="24"/>
           <w:szCs w:val="24"/>
         </w:rPr>
-        <w:t xml:space="preserve"> Les implémentaires de cette interface doivent être transparentes et thread-safe.</w:t>
+        <w:t xml:space="preserve"> Les </w:t>
+      </w:r>
+      <w:r>
+        <w:rPr>
+          <w:sz w:val="24"/>
+          <w:szCs w:val="24"/>
+        </w:rPr>
+        <w:t>implémentations</w:t>
+      </w:r>
+      <w:r>
+        <w:rPr>
+          <w:sz w:val="24"/>
+          <w:szCs w:val="24"/>
+        </w:rPr>
+        <w:t xml:space="preserve"> de cette interface doivent être transparentes et thread-safe.</w:t>
       </w:r>
     </w:p>
     <w:p>
@@ -2251,7 +2321,21 @@
           <w:sz w:val="24"/>
           <w:szCs w:val="24"/>
         </w:rPr>
-        <w:t xml:space="preserve"> pour garantir le respect du protocol de communication</w:t>
+        <w:t xml:space="preserve"> pour garantir le respect du </w:t>
+      </w:r>
+      <w:r>
+        <w:rPr>
+          <w:sz w:val="24"/>
+          <w:szCs w:val="24"/>
+        </w:rPr>
+        <w:t>protocole</w:t>
+      </w:r>
+      <w:r>
+        <w:rPr>
+          <w:sz w:val="24"/>
+          <w:szCs w:val="24"/>
+        </w:rPr>
+        <w:t xml:space="preserve"> de communication</w:t>
       </w:r>
       <w:r>
         <w:rPr>
@@ -2456,7 +2540,21 @@
           <w:sz w:val="24"/>
           <w:szCs w:val="24"/>
         </w:rPr>
-        <w:t xml:space="preserve"> utilisées par le client et le serveur pour garantir le respect du protocol de communication.</w:t>
+        <w:t xml:space="preserve"> utilisées par le client et le serveur pour garantir le respect du </w:t>
+      </w:r>
+      <w:r>
+        <w:rPr>
+          <w:sz w:val="24"/>
+          <w:szCs w:val="24"/>
+        </w:rPr>
+        <w:t>Protocol</w:t>
+      </w:r>
+      <w:r>
+        <w:rPr>
+          <w:sz w:val="24"/>
+          <w:szCs w:val="24"/>
+        </w:rPr>
+        <w:t xml:space="preserve"> de communication.</w:t>
       </w:r>
       <w:r>
         <w:rPr>
@@ -2620,7 +2718,21 @@
           <w:sz w:val="24"/>
           <w:szCs w:val="24"/>
         </w:rPr>
-        <w:t xml:space="preserve"> : C'est le logger d'évenements du service.</w:t>
+        <w:t xml:space="preserve"> : C'est le logger d'</w:t>
+      </w:r>
+      <w:r>
+        <w:rPr>
+          <w:sz w:val="24"/>
+          <w:szCs w:val="24"/>
+        </w:rPr>
+        <w:t>événements</w:t>
+      </w:r>
+      <w:r>
+        <w:rPr>
+          <w:sz w:val="24"/>
+          <w:szCs w:val="24"/>
+        </w:rPr>
+        <w:t xml:space="preserve"> du service.</w:t>
       </w:r>
       <w:r>
         <w:rPr>
@@ -3212,7 +3324,21 @@
           <w:sz w:val="24"/>
           <w:szCs w:val="24"/>
         </w:rPr>
-        <w:t>La sortie de base est utilisée pour logger les évenements suivants, du plus grave au plus bénin : erreur, avertissement, information, message de debug.</w:t>
+        <w:t xml:space="preserve">La sortie de base est utilisée pour logger les </w:t>
+      </w:r>
+      <w:r>
+        <w:rPr>
+          <w:sz w:val="24"/>
+          <w:szCs w:val="24"/>
+        </w:rPr>
+        <w:t>événements</w:t>
+      </w:r>
+      <w:r>
+        <w:rPr>
+          <w:sz w:val="24"/>
+          <w:szCs w:val="24"/>
+        </w:rPr>
+        <w:t xml:space="preserve"> suivants, du plus grave au plus bénin : erreur, avertissement, information, message de debug.</w:t>
       </w:r>
     </w:p>
     <w:p>
@@ -3339,7 +3465,21 @@
           <w:sz w:val="24"/>
           <w:szCs w:val="24"/>
         </w:rPr>
-        <w:t>- Un affichage détaillé indiquant le niveau de gravité de l'évenement, la date et l'heure où il a été inscrit, le thread ayant appelé le logger ainsi que le message</w:t>
+        <w:t>- Un affichage détaillé indiquant le niveau de gravité de l'</w:t>
+      </w:r>
+      <w:r>
+        <w:rPr>
+          <w:sz w:val="24"/>
+          <w:szCs w:val="24"/>
+        </w:rPr>
+        <w:t>événement</w:t>
+      </w:r>
+      <w:r>
+        <w:rPr>
+          <w:sz w:val="24"/>
+          <w:szCs w:val="24"/>
+        </w:rPr>
+        <w:t>, la date et l'heure où il a été inscrit, le thread ayant appelé le logger ainsi que le message</w:t>
       </w:r>
       <w:r>
         <w:rPr>
@@ -3353,7 +3493,14 @@
           <w:sz w:val="24"/>
           <w:szCs w:val="24"/>
         </w:rPr>
-        <w:t xml:space="preserve"> à l'évenement</w:t>
+        <w:t xml:space="preserve"> à l'</w:t>
+      </w:r>
+      <w:r>
+        <w:rPr>
+          <w:sz w:val="24"/>
+          <w:szCs w:val="24"/>
+        </w:rPr>
+        <w:t>événement</w:t>
       </w:r>
       <w:r>
         <w:rPr>
@@ -3391,7 +3538,21 @@
           <w:sz w:val="24"/>
           <w:szCs w:val="24"/>
         </w:rPr>
-        <w:t>- Un affichage épuré indiquant uniquement le niveau de gravité de l'évenement ainsi que le message</w:t>
+        <w:t>- Un affichage épuré indiquant uniquement le niveau de gravité de l'</w:t>
+      </w:r>
+      <w:r>
+        <w:rPr>
+          <w:sz w:val="24"/>
+          <w:szCs w:val="24"/>
+        </w:rPr>
+        <w:t>événement</w:t>
+      </w:r>
+      <w:r>
+        <w:rPr>
+          <w:sz w:val="24"/>
+          <w:szCs w:val="24"/>
+        </w:rPr>
+        <w:t xml:space="preserve"> ainsi que le message</w:t>
       </w:r>
       <w:r>
         <w:rPr>
@@ -3491,7 +3652,21 @@
           <w:sz w:val="24"/>
           <w:szCs w:val="24"/>
         </w:rPr>
-        <w:t>Le logger dispose également d'un mode "couleur" où chaque type d'évenement est coloré de manière différente sur les terminaux compatibles.</w:t>
+        <w:t>Le logger dispose également d'un mode "couleur" où chaque type d'</w:t>
+      </w:r>
+      <w:r>
+        <w:rPr>
+          <w:sz w:val="24"/>
+          <w:szCs w:val="24"/>
+        </w:rPr>
+        <w:t>événement</w:t>
+      </w:r>
+      <w:r>
+        <w:rPr>
+          <w:sz w:val="24"/>
+          <w:szCs w:val="24"/>
+        </w:rPr>
+        <w:t xml:space="preserve"> est coloré de manière différente sur les terminaux compatibles.</w:t>
       </w:r>
       <w:r>
         <w:rPr>
@@ -3521,75 +3696,20 @@
     <w:p>
       <w:pPr>
         <w:pStyle w:val="Sansinterligne"/>
-        <w:rPr>
-          <w:color w:val="4F81BD" w:themeColor="accent1"/>
-          <w:sz w:val="24"/>
-          <w:szCs w:val="24"/>
-          <w:u w:val="single"/>
-        </w:rPr>
-      </w:pPr>
-    </w:p>
-    <w:p>
-      <w:pPr>
-        <w:pStyle w:val="Sansinterligne"/>
-        <w:rPr>
-          <w:color w:val="4F81BD" w:themeColor="accent1"/>
-          <w:sz w:val="24"/>
-          <w:szCs w:val="24"/>
-          <w:u w:val="single"/>
-        </w:rPr>
-      </w:pPr>
-    </w:p>
-    <w:p>
-      <w:pPr>
-        <w:pStyle w:val="Sansinterligne"/>
-        <w:rPr>
-          <w:color w:val="4F81BD" w:themeColor="accent1"/>
-          <w:sz w:val="24"/>
-          <w:szCs w:val="24"/>
-          <w:u w:val="single"/>
-        </w:rPr>
-      </w:pPr>
-    </w:p>
-    <w:p>
-      <w:pPr>
-        <w:pStyle w:val="Sansinterligne"/>
-        <w:rPr>
-          <w:color w:val="4F81BD" w:themeColor="accent1"/>
-          <w:sz w:val="24"/>
-          <w:szCs w:val="24"/>
-          <w:u w:val="single"/>
-        </w:rPr>
-      </w:pPr>
-    </w:p>
-    <w:p>
-      <w:pPr>
-        <w:pStyle w:val="Sansinterligne"/>
-        <w:rPr>
-          <w:color w:val="4F81BD" w:themeColor="accent1"/>
-          <w:sz w:val="24"/>
-          <w:szCs w:val="24"/>
-          <w:u w:val="single"/>
-        </w:rPr>
-      </w:pPr>
-    </w:p>
-    <w:p>
-      <w:pPr>
-        <w:pStyle w:val="Sansinterligne"/>
-        <w:rPr>
-          <w:color w:val="4F81BD" w:themeColor="accent1"/>
-          <w:sz w:val="24"/>
-          <w:szCs w:val="24"/>
-          <w:u w:val="single"/>
-        </w:rPr>
-      </w:pPr>
-      <w:r>
-        <w:rPr>
-          <w:color w:val="4F81BD" w:themeColor="accent1"/>
-          <w:sz w:val="24"/>
-          <w:szCs w:val="24"/>
-          <w:u w:val="single"/>
-        </w:rPr>
+        <w:jc w:val="both"/>
+        <w:rPr>
+          <w:sz w:val="24"/>
+          <w:szCs w:val="24"/>
+        </w:rPr>
+      </w:pPr>
+      <w:r>
+        <w:rPr>
+          <w:color w:val="4F81BD" w:themeColor="accent1"/>
+          <w:sz w:val="24"/>
+          <w:szCs w:val="24"/>
+          <w:u w:val="single"/>
+        </w:rPr>
+        <w:lastRenderedPageBreak/>
         <w:t>Implémentation du serveur</w:t>
       </w:r>
     </w:p>
@@ -3686,7 +3806,14 @@
           <w:sz w:val="24"/>
           <w:szCs w:val="24"/>
         </w:rPr>
-        <w:t xml:space="preserve"> à partir de la taille maximum d'un argument d'une requête de protocol</w:t>
+        <w:t xml:space="preserve"> à partir de la taille maximum d'un argument d'une requête de </w:t>
+      </w:r>
+      <w:r>
+        <w:rPr>
+          <w:sz w:val="24"/>
+          <w:szCs w:val="24"/>
+        </w:rPr>
+        <w:t>protocole</w:t>
       </w:r>
       <w:r>
         <w:rPr>
@@ -3758,7 +3885,21 @@
           <w:sz w:val="24"/>
           <w:szCs w:val="24"/>
         </w:rPr>
-        <w:t xml:space="preserve"> de protocol que le serveur peut envoyer. Elle est multipliée par un certain coefficient afin d'avoir une marge suffisante dans le cas où le buffer se remplit plus vite qu'il ne se vide.</w:t>
+        <w:t xml:space="preserve"> de </w:t>
+      </w:r>
+      <w:r>
+        <w:rPr>
+          <w:sz w:val="24"/>
+          <w:szCs w:val="24"/>
+        </w:rPr>
+        <w:t>Protocol</w:t>
+      </w:r>
+      <w:r>
+        <w:rPr>
+          <w:sz w:val="24"/>
+          <w:szCs w:val="24"/>
+        </w:rPr>
+        <w:t xml:space="preserve"> que le serveur peut envoyer. Elle est multipliée par un certain coefficient afin d'avoir une marge suffisante dans le cas où le buffer se remplit plus vite qu'il ne se vide.</w:t>
       </w:r>
       <w:r>
         <w:rPr>
@@ -3809,7 +3950,21 @@
           <w:sz w:val="24"/>
           <w:szCs w:val="24"/>
         </w:rPr>
-        <w:t xml:space="preserve"> à partir de la taille maximum d'une requête de protocol que le serveur peut envoyer.</w:t>
+        <w:t xml:space="preserve"> à partir de la taille maximum d'une requête de </w:t>
+      </w:r>
+      <w:r>
+        <w:rPr>
+          <w:sz w:val="24"/>
+          <w:szCs w:val="24"/>
+        </w:rPr>
+        <w:t>protocole</w:t>
+      </w:r>
+      <w:r>
+        <w:rPr>
+          <w:sz w:val="24"/>
+          <w:szCs w:val="24"/>
+        </w:rPr>
+        <w:t xml:space="preserve"> que le serveur peut envoyer.</w:t>
       </w:r>
       <w:r>
         <w:rPr>
@@ -3931,7 +4086,21 @@
           <w:sz w:val="24"/>
           <w:szCs w:val="24"/>
         </w:rPr>
-        <w:t>Le serveur ne traite la requête que lorque tous ses arguments ont été reçus.</w:t>
+        <w:t xml:space="preserve">Le serveur ne traite la requête que </w:t>
+      </w:r>
+      <w:r>
+        <w:rPr>
+          <w:sz w:val="24"/>
+          <w:szCs w:val="24"/>
+        </w:rPr>
+        <w:t>lorsque</w:t>
+      </w:r>
+      <w:r>
+        <w:rPr>
+          <w:sz w:val="24"/>
+          <w:szCs w:val="24"/>
+        </w:rPr>
+        <w:t xml:space="preserve"> tous ses arguments ont été reçus.</w:t>
       </w:r>
     </w:p>
     <w:p>
@@ -4092,48 +4261,83 @@
           <w:sz w:val="24"/>
           <w:szCs w:val="24"/>
         </w:rPr>
-        <w:t>Le serveur envoit une notification à tous les clients authentifiés dès qu'une personne se connecte ou se déconnecte du chat public.</w:t>
-      </w:r>
-    </w:p>
-    <w:p>
-      <w:pPr>
-        <w:pStyle w:val="Sansinterligne"/>
-        <w:rPr>
-          <w:color w:val="4F81BD" w:themeColor="accent1"/>
-          <w:sz w:val="24"/>
-          <w:szCs w:val="24"/>
-          <w:u w:val="single"/>
-        </w:rPr>
-      </w:pPr>
-    </w:p>
-    <w:p>
-      <w:pPr>
-        <w:pStyle w:val="Sansinterligne"/>
-        <w:rPr>
-          <w:color w:val="4F81BD" w:themeColor="accent1"/>
-          <w:sz w:val="24"/>
-          <w:szCs w:val="24"/>
-          <w:u w:val="single"/>
-        </w:rPr>
-      </w:pPr>
-    </w:p>
-    <w:p>
-      <w:pPr>
-        <w:pStyle w:val="Sansinterligne"/>
-        <w:rPr>
-          <w:color w:val="4F81BD" w:themeColor="accent1"/>
-          <w:sz w:val="24"/>
-          <w:szCs w:val="24"/>
-          <w:u w:val="single"/>
-        </w:rPr>
-      </w:pPr>
-      <w:r>
-        <w:rPr>
-          <w:color w:val="4F81BD" w:themeColor="accent1"/>
-          <w:sz w:val="24"/>
-          <w:szCs w:val="24"/>
-          <w:u w:val="single"/>
-        </w:rPr>
+        <w:t xml:space="preserve">Le serveur </w:t>
+      </w:r>
+      <w:r>
+        <w:rPr>
+          <w:sz w:val="24"/>
+          <w:szCs w:val="24"/>
+        </w:rPr>
+        <w:t>envoi</w:t>
+      </w:r>
+      <w:r>
+        <w:rPr>
+          <w:sz w:val="24"/>
+          <w:szCs w:val="24"/>
+        </w:rPr>
+        <w:t xml:space="preserve"> une notification à tous les clients authentifiés dès qu'une personne se connecte ou se déconnecte du chat public.</w:t>
+      </w:r>
+    </w:p>
+    <w:p>
+      <w:pPr>
+        <w:pStyle w:val="Sansinterligne"/>
+        <w:rPr>
+          <w:color w:val="4F81BD" w:themeColor="accent1"/>
+          <w:sz w:val="24"/>
+          <w:szCs w:val="24"/>
+          <w:u w:val="single"/>
+        </w:rPr>
+      </w:pPr>
+    </w:p>
+    <w:p>
+      <w:pPr>
+        <w:pStyle w:val="Sansinterligne"/>
+        <w:rPr>
+          <w:color w:val="4F81BD" w:themeColor="accent1"/>
+          <w:sz w:val="24"/>
+          <w:szCs w:val="24"/>
+          <w:u w:val="single"/>
+        </w:rPr>
+      </w:pPr>
+    </w:p>
+    <w:p>
+      <w:pPr>
+        <w:rPr>
+          <w:rFonts w:ascii="Calibri" w:eastAsia="Calibri" w:hAnsi="Calibri" w:cs="Times New Roman"/>
+          <w:color w:val="4F81BD" w:themeColor="accent1"/>
+          <w:sz w:val="24"/>
+          <w:szCs w:val="24"/>
+          <w:u w:val="single"/>
+        </w:rPr>
+      </w:pPr>
+      <w:r>
+        <w:rPr>
+          <w:color w:val="4F81BD" w:themeColor="accent1"/>
+          <w:sz w:val="24"/>
+          <w:szCs w:val="24"/>
+          <w:u w:val="single"/>
+        </w:rPr>
+        <w:br w:type="page"/>
+      </w:r>
+    </w:p>
+    <w:p>
+      <w:pPr>
+        <w:pStyle w:val="Sansinterligne"/>
+        <w:rPr>
+          <w:color w:val="4F81BD" w:themeColor="accent1"/>
+          <w:sz w:val="24"/>
+          <w:szCs w:val="24"/>
+          <w:u w:val="single"/>
+        </w:rPr>
+      </w:pPr>
+      <w:r>
+        <w:rPr>
+          <w:color w:val="4F81BD" w:themeColor="accent1"/>
+          <w:sz w:val="24"/>
+          <w:szCs w:val="24"/>
+          <w:u w:val="single"/>
+        </w:rPr>
+        <w:lastRenderedPageBreak/>
         <w:t>Implémentation du client</w:t>
       </w:r>
     </w:p>
@@ -4710,21 +4914,42 @@
     </w:p>
     <w:p>
       <w:pPr>
-        <w:pStyle w:val="Sansinterligne"/>
-        <w:rPr>
-          <w:color w:val="4F81BD" w:themeColor="accent1"/>
-          <w:sz w:val="24"/>
-          <w:szCs w:val="24"/>
-          <w:u w:val="single"/>
-        </w:rPr>
-      </w:pPr>
-      <w:r>
-        <w:rPr>
-          <w:color w:val="4F81BD" w:themeColor="accent1"/>
-          <w:sz w:val="24"/>
-          <w:szCs w:val="24"/>
-          <w:u w:val="single"/>
-        </w:rPr>
+        <w:rPr>
+          <w:rFonts w:ascii="Calibri" w:eastAsia="Calibri" w:hAnsi="Calibri" w:cs="Times New Roman"/>
+          <w:color w:val="4F81BD" w:themeColor="accent1"/>
+          <w:sz w:val="24"/>
+          <w:szCs w:val="24"/>
+          <w:u w:val="single"/>
+        </w:rPr>
+      </w:pPr>
+      <w:r>
+        <w:rPr>
+          <w:color w:val="4F81BD" w:themeColor="accent1"/>
+          <w:sz w:val="24"/>
+          <w:szCs w:val="24"/>
+          <w:u w:val="single"/>
+        </w:rPr>
+        <w:br w:type="page"/>
+      </w:r>
+    </w:p>
+    <w:p>
+      <w:pPr>
+        <w:pStyle w:val="Sansinterligne"/>
+        <w:rPr>
+          <w:color w:val="4F81BD" w:themeColor="accent1"/>
+          <w:sz w:val="24"/>
+          <w:szCs w:val="24"/>
+          <w:u w:val="single"/>
+        </w:rPr>
+      </w:pPr>
+      <w:r>
+        <w:rPr>
+          <w:color w:val="4F81BD" w:themeColor="accent1"/>
+          <w:sz w:val="24"/>
+          <w:szCs w:val="24"/>
+          <w:u w:val="single"/>
+        </w:rPr>
+        <w:lastRenderedPageBreak/>
         <w:t>Connexion privée</w:t>
       </w:r>
     </w:p>
@@ -4852,7 +5077,6 @@
           <w:sz w:val="24"/>
           <w:szCs w:val="24"/>
         </w:rPr>
-        <w:lastRenderedPageBreak/>
         <w:t>- La demande d'acceptation : Le client DESTINATION accepte la demande de connexion privée au client SOURCE. Le client SOURCE doit avoir envoyé une demande d'ouverture précédemment, sans quoi cette demande</w:t>
       </w:r>
       <w:r>
@@ -4936,7 +5160,21 @@
           <w:sz w:val="24"/>
           <w:szCs w:val="24"/>
         </w:rPr>
-        <w:t>Le serveur envoit les informations nécessaires aux deux partis.</w:t>
+        <w:t xml:space="preserve">Le serveur </w:t>
+      </w:r>
+      <w:r>
+        <w:rPr>
+          <w:sz w:val="24"/>
+          <w:szCs w:val="24"/>
+        </w:rPr>
+        <w:t>envoi</w:t>
+      </w:r>
+      <w:r>
+        <w:rPr>
+          <w:sz w:val="24"/>
+          <w:szCs w:val="24"/>
+        </w:rPr>
+        <w:t xml:space="preserve"> les informations nécessaires aux deux partis.</w:t>
       </w:r>
     </w:p>
     <w:p>
@@ -5595,7 +5833,21 @@
           <w:sz w:val="24"/>
           <w:szCs w:val="24"/>
         </w:rPr>
-        <w:t xml:space="preserve"> grace à l'encapsulation des ByteBuffer dans des méthodes</w:t>
+        <w:t xml:space="preserve"> </w:t>
+      </w:r>
+      <w:r>
+        <w:rPr>
+          <w:sz w:val="24"/>
+          <w:szCs w:val="24"/>
+        </w:rPr>
+        <w:t>grâce</w:t>
+      </w:r>
+      <w:r>
+        <w:rPr>
+          <w:sz w:val="24"/>
+          <w:szCs w:val="24"/>
+        </w:rPr>
+        <w:t xml:space="preserve"> à l'encapsulation des ByteBuffer dans des méthodes</w:t>
       </w:r>
       <w:r>
         <w:rPr>
@@ -5755,7 +6007,21 @@
           <w:sz w:val="24"/>
           <w:szCs w:val="24"/>
         </w:rPr>
-        <w:t>L'achitecture est compliquée</w:t>
+        <w:t>L'</w:t>
+      </w:r>
+      <w:r>
+        <w:rPr>
+          <w:sz w:val="24"/>
+          <w:szCs w:val="24"/>
+        </w:rPr>
+        <w:t>architecture</w:t>
+      </w:r>
+      <w:r>
+        <w:rPr>
+          <w:sz w:val="24"/>
+          <w:szCs w:val="24"/>
+        </w:rPr>
+        <w:t xml:space="preserve"> est compliquée</w:t>
       </w:r>
       <w:r>
         <w:rPr>
@@ -5852,21 +6118,42 @@
     </w:p>
     <w:p>
       <w:pPr>
-        <w:pStyle w:val="Sansinterligne"/>
-        <w:rPr>
-          <w:color w:val="4F81BD" w:themeColor="accent1"/>
-          <w:sz w:val="24"/>
-          <w:szCs w:val="24"/>
-          <w:u w:val="single"/>
-        </w:rPr>
-      </w:pPr>
-      <w:r>
-        <w:rPr>
-          <w:color w:val="4F81BD" w:themeColor="accent1"/>
-          <w:sz w:val="24"/>
-          <w:szCs w:val="24"/>
-          <w:u w:val="single"/>
-        </w:rPr>
+        <w:rPr>
+          <w:rFonts w:ascii="Calibri" w:eastAsia="Calibri" w:hAnsi="Calibri" w:cs="Times New Roman"/>
+          <w:color w:val="4F81BD" w:themeColor="accent1"/>
+          <w:sz w:val="24"/>
+          <w:szCs w:val="24"/>
+          <w:u w:val="single"/>
+        </w:rPr>
+      </w:pPr>
+      <w:r>
+        <w:rPr>
+          <w:color w:val="4F81BD" w:themeColor="accent1"/>
+          <w:sz w:val="24"/>
+          <w:szCs w:val="24"/>
+          <w:u w:val="single"/>
+        </w:rPr>
+        <w:br w:type="page"/>
+      </w:r>
+    </w:p>
+    <w:p>
+      <w:pPr>
+        <w:pStyle w:val="Sansinterligne"/>
+        <w:rPr>
+          <w:color w:val="4F81BD" w:themeColor="accent1"/>
+          <w:sz w:val="24"/>
+          <w:szCs w:val="24"/>
+          <w:u w:val="single"/>
+        </w:rPr>
+      </w:pPr>
+      <w:r>
+        <w:rPr>
+          <w:color w:val="4F81BD" w:themeColor="accent1"/>
+          <w:sz w:val="24"/>
+          <w:szCs w:val="24"/>
+          <w:u w:val="single"/>
+        </w:rPr>
+        <w:lastRenderedPageBreak/>
         <w:t>Difficultés rencontrés</w:t>
       </w:r>
     </w:p>
@@ -5955,7 +6242,21 @@
           <w:sz w:val="24"/>
           <w:szCs w:val="24"/>
         </w:rPr>
-        <w:t>Gestion des évenements du client</w:t>
+        <w:t xml:space="preserve">Gestion des </w:t>
+      </w:r>
+      <w:r>
+        <w:rPr>
+          <w:sz w:val="24"/>
+          <w:szCs w:val="24"/>
+        </w:rPr>
+        <w:t>événements</w:t>
+      </w:r>
+      <w:r>
+        <w:rPr>
+          <w:sz w:val="24"/>
+          <w:szCs w:val="24"/>
+        </w:rPr>
+        <w:t xml:space="preserve"> du client</w:t>
       </w:r>
     </w:p>
     <w:p>
@@ -5975,7 +6276,35 @@
           <w:sz w:val="24"/>
           <w:szCs w:val="24"/>
         </w:rPr>
-        <w:t xml:space="preserve">Nous avons eu beaucoup de mal à implémenter le système d'évenements pour faire communiquer l'interface utilisateur et le coeur du programme. N'ayant eu aucun cours d'interface graphique dans notre formation universitaire, nous avons improvisé une architecture basée sur des </w:t>
+        <w:t>Nous avons eu beaucoup de mal à implémenter le système d'</w:t>
+      </w:r>
+      <w:r>
+        <w:rPr>
+          <w:sz w:val="24"/>
+          <w:szCs w:val="24"/>
+        </w:rPr>
+        <w:t>événements</w:t>
+      </w:r>
+      <w:r>
+        <w:rPr>
+          <w:sz w:val="24"/>
+          <w:szCs w:val="24"/>
+        </w:rPr>
+        <w:t xml:space="preserve"> pour faire communiquer l'interface utilisateur et le </w:t>
+      </w:r>
+      <w:r>
+        <w:rPr>
+          <w:sz w:val="24"/>
+          <w:szCs w:val="24"/>
+        </w:rPr>
+        <w:t>cœur</w:t>
+      </w:r>
+      <w:r>
+        <w:rPr>
+          <w:sz w:val="24"/>
+          <w:szCs w:val="24"/>
+        </w:rPr>
+        <w:t xml:space="preserve"> du programme. N'ayant eu aucun cours d'interface graphique dans notre formation universitaire, nous avons improvisé une architecture basée sur des </w:t>
       </w:r>
       <w:r>
         <w:rPr>
@@ -5989,7 +6318,7 @@
           <w:sz w:val="24"/>
           <w:szCs w:val="24"/>
         </w:rPr>
-        <w:t>évenements</w:t>
+        <w:t>événements</w:t>
       </w:r>
       <w:r>
         <w:rPr>
@@ -6003,15 +6332,7 @@
           <w:sz w:val="24"/>
           <w:szCs w:val="24"/>
         </w:rPr>
-        <w:t xml:space="preserve"> qui prennent en paramètre le </w:t>
-      </w:r>
-      <w:r>
-        <w:rPr>
-          <w:sz w:val="24"/>
-          <w:szCs w:val="24"/>
-        </w:rPr>
-        <w:lastRenderedPageBreak/>
-        <w:t>contexte sur lequel ils doivent être exécutés</w:t>
+        <w:t xml:space="preserve"> qui prennent en paramètre le contexte sur lequel ils doivent être exécutés</w:t>
       </w:r>
       <w:r>
         <w:rPr>
@@ -6478,14 +6799,21 @@
           <w:sz w:val="24"/>
           <w:szCs w:val="24"/>
         </w:rPr>
-        <w:t>et à la transmission des numero</w:t>
-      </w:r>
-      <w:r>
-        <w:rPr>
-          <w:sz w:val="24"/>
-          <w:szCs w:val="24"/>
-        </w:rPr>
-        <w:t xml:space="preserve">s </w:t>
+        <w:t xml:space="preserve">et à la transmission des </w:t>
+      </w:r>
+      <w:r>
+        <w:rPr>
+          <w:sz w:val="24"/>
+          <w:szCs w:val="24"/>
+        </w:rPr>
+        <w:t>numéros</w:t>
+      </w:r>
+      <w:r>
+        <w:rPr>
+          <w:sz w:val="24"/>
+          <w:szCs w:val="24"/>
+        </w:rPr>
+        <w:t xml:space="preserve"> </w:t>
       </w:r>
       <w:r>
         <w:rPr>
@@ -6555,7 +6883,43 @@
           <w:sz w:val="24"/>
           <w:szCs w:val="24"/>
         </w:rPr>
-        <w:t xml:space="preserve"> au fait que ShellInterface utilise un objet Scanner pour lire l'entrée standard. Lorsque le thread responsable d'envoyer les évenements est bloqué sur l'attente d'un nouvel évenement, le Scanner attend de lire une ligne sur l'entrée standard. Malheureusement cette méthode ne peut pas être interrompue, c'est pourquoi le thread continue son exécution.</w:t>
+        <w:t xml:space="preserve"> au fait que ShellInterface utilise un objet Scanner pour lire l'entrée standard. Lorsque le thread responsable d'envoyer les </w:t>
+      </w:r>
+      <w:r>
+        <w:rPr>
+          <w:sz w:val="24"/>
+          <w:szCs w:val="24"/>
+        </w:rPr>
+        <w:t>événements</w:t>
+      </w:r>
+      <w:r>
+        <w:rPr>
+          <w:sz w:val="24"/>
+          <w:szCs w:val="24"/>
+        </w:rPr>
+        <w:t xml:space="preserve"> est bloqué sur l'attente d'un nouvel </w:t>
+      </w:r>
+      <w:r>
+        <w:rPr>
+          <w:sz w:val="24"/>
+          <w:szCs w:val="24"/>
+        </w:rPr>
+        <w:t>événement</w:t>
+      </w:r>
+      <w:r>
+        <w:rPr>
+          <w:sz w:val="24"/>
+          <w:szCs w:val="24"/>
+        </w:rPr>
+        <w:t xml:space="preserve">, le Scanner attend de lire une ligne sur l'entrée standard. </w:t>
+      </w:r>
+      <w:r>
+        <w:rPr>
+          <w:sz w:val="24"/>
+          <w:szCs w:val="24"/>
+        </w:rPr>
+        <w:lastRenderedPageBreak/>
+        <w:t>Malheureusement cette méthode ne peut pas être interrompue, c'est pourquoi le thread continue son exécution.</w:t>
       </w:r>
     </w:p>
     <w:p>
@@ -6681,15 +7045,7 @@
           <w:sz w:val="24"/>
           <w:szCs w:val="24"/>
         </w:rPr>
-        <w:t xml:space="preserve"> </w:t>
-      </w:r>
-      <w:r>
-        <w:rPr>
-          <w:sz w:val="24"/>
-          <w:szCs w:val="24"/>
-        </w:rPr>
-        <w:lastRenderedPageBreak/>
-        <w:t>Il est dû au fait que les pseudos sont comparés entre eux par leur représentation en minuscule.</w:t>
+        <w:t xml:space="preserve"> Il est dû au fait que les pseudos sont comparés entre eux par leur représentation en minuscule.</w:t>
       </w:r>
     </w:p>
     <w:p>

</xml_diff>